<commit_message>
update asset_group user manual
</commit_message>
<xml_diff>
--- a/Peace/asset_group/คู่มือการใช้งานโปรแกรมรวมยอดสรุปข้อมูล.docx
+++ b/Peace/asset_group/คู่มือการใช้งานโปรแกรมรวมยอดสรุปข้อมูล.docx
@@ -1712,197 +1712,73 @@
           <w:szCs w:val="32"/>
         </w:rPr>
       </w:pPr>
-    </w:p>
-    <w:p>
-      <w:pPr>
-        <w:spacing w:after="0"/>
-        <w:rPr>
-          <w:rFonts w:ascii="TH SarabunPSK" w:hAnsi="TH SarabunPSK" w:cs="TH SarabunPSK"/>
-          <w:sz w:val="32"/>
-          <w:szCs w:val="32"/>
-        </w:rPr>
-      </w:pPr>
-      <w:r>
-        <w:rPr>
-          <w:rFonts w:ascii="TH SarabunPSK" w:hAnsi="TH SarabunPSK" w:cs="TH SarabunPSK" w:hint="cs"/>
-          <w:sz w:val="32"/>
-          <w:szCs w:val="32"/>
-          <w:cs/>
-        </w:rPr>
-        <w:t>3. การใช้งานโปรแกรม</w:t>
-      </w:r>
-      <w:r>
-        <w:t xml:space="preserve"> </w:t>
-      </w:r>
-      <w:proofErr w:type="spellStart"/>
-      <w:r>
-        <w:rPr>
-          <w:rFonts w:ascii="TH SarabunPSK" w:hAnsi="TH SarabunPSK" w:cs="TH SarabunPSK"/>
-          <w:sz w:val="32"/>
-          <w:szCs w:val="32"/>
-        </w:rPr>
-        <w:t>asset_group.ipynb</w:t>
-      </w:r>
-      <w:proofErr w:type="spellEnd"/>
-    </w:p>
-    <w:p>
-      <w:pPr>
-        <w:spacing w:after="0"/>
-        <w:rPr>
-          <w:rFonts w:ascii="TH SarabunPSK" w:hAnsi="TH SarabunPSK" w:cs="TH SarabunPSK"/>
-          <w:sz w:val="32"/>
-          <w:szCs w:val="32"/>
-          <w:cs/>
-        </w:rPr>
-      </w:pPr>
-      <w:r>
-        <w:rPr>
-          <w:rFonts w:ascii="TH SarabunPSK" w:hAnsi="TH SarabunPSK" w:cs="TH SarabunPSK"/>
-          <w:sz w:val="32"/>
-          <w:szCs w:val="32"/>
-          <w:cs/>
+      <w:r>
+        <w:rPr>
+          <w:rFonts w:ascii="TH SarabunPSK" w:hAnsi="TH SarabunPSK" w:cs="TH SarabunPSK"/>
+          <w:sz w:val="32"/>
+          <w:szCs w:val="32"/>
         </w:rPr>
         <w:tab/>
-      </w:r>
-      <w:r>
-        <w:rPr>
-          <w:rFonts w:ascii="TH SarabunPSK" w:hAnsi="TH SarabunPSK" w:cs="TH SarabunPSK" w:hint="cs"/>
-          <w:sz w:val="32"/>
-          <w:szCs w:val="32"/>
-          <w:cs/>
-        </w:rPr>
-        <w:t>หลังจากจัดเตรียมไฟล์</w:t>
-      </w:r>
-      <w:r>
-        <w:rPr>
-          <w:rFonts w:ascii="TH SarabunPSK" w:hAnsi="TH SarabunPSK" w:cs="TH SarabunPSK" w:hint="cs"/>
-          <w:sz w:val="32"/>
-          <w:szCs w:val="32"/>
-          <w:cs/>
-        </w:rPr>
-        <w:t xml:space="preserve">ทั้งหมดแล้วผู้ใช้สามารถเข้าใช้โปรแกรมได้ผ่าน </w:t>
-      </w:r>
-      <w:r>
-        <w:rPr>
-          <w:rFonts w:ascii="TH SarabunPSK" w:hAnsi="TH SarabunPSK" w:cs="TH SarabunPSK"/>
-          <w:sz w:val="32"/>
-          <w:szCs w:val="32"/>
-        </w:rPr>
-        <w:t>Visual Studio Code</w:t>
-      </w:r>
-      <w:r>
-        <w:rPr>
-          <w:rFonts w:ascii="TH SarabunPSK" w:hAnsi="TH SarabunPSK" w:cs="TH SarabunPSK"/>
-          <w:sz w:val="32"/>
-          <w:szCs w:val="32"/>
-        </w:rPr>
-        <w:t xml:space="preserve"> </w:t>
-      </w:r>
-      <w:r>
-        <w:rPr>
-          <w:rFonts w:ascii="TH SarabunPSK" w:hAnsi="TH SarabunPSK" w:cs="TH SarabunPSK" w:hint="cs"/>
-          <w:sz w:val="32"/>
-          <w:szCs w:val="32"/>
-          <w:cs/>
-        </w:rPr>
-        <w:t>ตามขั้นตอน ดังนี้</w:t>
-      </w:r>
-    </w:p>
-    <w:p>
-      <w:pPr>
-        <w:spacing w:after="0"/>
-        <w:rPr>
-          <w:rFonts w:ascii="TH SarabunPSK" w:hAnsi="TH SarabunPSK" w:cs="TH SarabunPSK"/>
-          <w:sz w:val="32"/>
-          <w:szCs w:val="32"/>
-        </w:rPr>
-      </w:pPr>
-      <w:r>
-        <w:rPr>
-          <w:rFonts w:ascii="TH SarabunPSK" w:hAnsi="TH SarabunPSK" w:cs="TH SarabunPSK"/>
-          <w:sz w:val="32"/>
-          <w:szCs w:val="32"/>
-        </w:rPr>
-        <w:tab/>
-        <w:t xml:space="preserve">3.1 </w:t>
-      </w:r>
-      <w:r>
-        <w:rPr>
-          <w:rFonts w:ascii="TH SarabunPSK" w:hAnsi="TH SarabunPSK" w:cs="TH SarabunPSK" w:hint="cs"/>
-          <w:sz w:val="32"/>
-          <w:szCs w:val="32"/>
-          <w:cs/>
-        </w:rPr>
-        <w:t xml:space="preserve">เปิดโปรแกรม </w:t>
-      </w:r>
-      <w:r>
-        <w:rPr>
-          <w:rFonts w:ascii="TH SarabunPSK" w:hAnsi="TH SarabunPSK" w:cs="TH SarabunPSK"/>
-          <w:sz w:val="32"/>
-          <w:szCs w:val="32"/>
-        </w:rPr>
-        <w:t>Visual Studio Code</w:t>
-      </w:r>
-    </w:p>
-    <w:p>
-      <w:pPr>
-        <w:spacing w:after="0"/>
-        <w:rPr>
-          <w:rFonts w:ascii="TH SarabunPSK" w:hAnsi="TH SarabunPSK" w:cs="TH SarabunPSK"/>
-          <w:sz w:val="32"/>
-          <w:szCs w:val="32"/>
-        </w:rPr>
-      </w:pPr>
-      <w:r>
-        <w:rPr>
-          <w:rFonts w:ascii="TH SarabunPSK" w:hAnsi="TH SarabunPSK" w:cs="TH SarabunPSK"/>
-          <w:sz w:val="32"/>
-          <w:szCs w:val="32"/>
-        </w:rPr>
-        <w:tab/>
-        <w:t xml:space="preserve">3.2 </w:t>
-      </w:r>
-      <w:r>
-        <w:rPr>
-          <w:rFonts w:ascii="TH SarabunPSK" w:hAnsi="TH SarabunPSK" w:cs="TH SarabunPSK" w:hint="cs"/>
-          <w:sz w:val="32"/>
-          <w:szCs w:val="32"/>
-          <w:cs/>
-        </w:rPr>
-        <w:t xml:space="preserve">ที่ </w:t>
-      </w:r>
-      <w:r>
-        <w:rPr>
-          <w:rFonts w:ascii="TH SarabunPSK" w:hAnsi="TH SarabunPSK" w:cs="TH SarabunPSK"/>
-          <w:sz w:val="32"/>
-          <w:szCs w:val="32"/>
-        </w:rPr>
-        <w:t xml:space="preserve">menu bar </w:t>
-      </w:r>
-      <w:r>
-        <w:rPr>
-          <w:rFonts w:ascii="TH SarabunPSK" w:hAnsi="TH SarabunPSK" w:cs="TH SarabunPSK" w:hint="cs"/>
-          <w:sz w:val="32"/>
-          <w:szCs w:val="32"/>
-          <w:cs/>
-        </w:rPr>
-        <w:t xml:space="preserve">เลือก </w:t>
-      </w:r>
-      <w:r>
-        <w:rPr>
-          <w:rFonts w:ascii="TH SarabunPSK" w:hAnsi="TH SarabunPSK" w:cs="TH SarabunPSK"/>
-          <w:sz w:val="32"/>
-          <w:szCs w:val="32"/>
-        </w:rPr>
-        <w:t>File &gt; Open Folder</w:t>
-      </w:r>
-    </w:p>
-    <w:p>
-      <w:pPr>
-        <w:spacing w:after="120"/>
+        <w:t xml:space="preserve">2.3 </w:t>
+      </w:r>
+      <w:r>
+        <w:rPr>
+          <w:rFonts w:ascii="TH SarabunPSK" w:hAnsi="TH SarabunPSK" w:cs="TH SarabunPSK" w:hint="cs"/>
+          <w:sz w:val="32"/>
+          <w:szCs w:val="32"/>
+          <w:cs/>
+        </w:rPr>
+        <w:t>ไฟล์ยอดรวม</w:t>
+      </w:r>
+      <w:r>
+        <w:rPr>
+          <w:rFonts w:ascii="TH SarabunPSK" w:hAnsi="TH SarabunPSK" w:cs="TH SarabunPSK"/>
+          <w:sz w:val="32"/>
+          <w:szCs w:val="32"/>
+          <w:cs/>
+        </w:rPr>
+        <w:t>ทรัพย์สิน</w:t>
+      </w:r>
+      <w:r>
+        <w:rPr>
+          <w:rFonts w:ascii="TH SarabunPSK" w:hAnsi="TH SarabunPSK" w:cs="TH SarabunPSK" w:hint="cs"/>
+          <w:sz w:val="32"/>
+          <w:szCs w:val="32"/>
+          <w:cs/>
+        </w:rPr>
+        <w:t xml:space="preserve">ที่ต้องใช้ในการตรวจสอบ โดยใช้ชื่อ </w:t>
+      </w:r>
+      <w:r>
+        <w:rPr>
+          <w:rFonts w:ascii="TH SarabunPSK" w:hAnsi="TH SarabunPSK" w:cs="TH SarabunPSK"/>
+          <w:sz w:val="32"/>
+          <w:szCs w:val="32"/>
+        </w:rPr>
+        <w:t>“</w:t>
+      </w:r>
+      <w:r>
+        <w:rPr>
+          <w:rFonts w:ascii="TH SarabunPSK" w:hAnsi="TH SarabunPSK" w:cs="TH SarabunPSK"/>
+          <w:sz w:val="32"/>
+          <w:szCs w:val="32"/>
+        </w:rPr>
+        <w:t>correction_check.xlsx</w:t>
+      </w:r>
+      <w:r>
+        <w:rPr>
+          <w:rFonts w:ascii="TH SarabunPSK" w:hAnsi="TH SarabunPSK" w:cs="TH SarabunPSK"/>
+          <w:sz w:val="32"/>
+          <w:szCs w:val="32"/>
+        </w:rPr>
+        <w:t>”</w:t>
+      </w:r>
+    </w:p>
+    <w:p>
+      <w:pPr>
+        <w:spacing w:after="0"/>
         <w:jc w:val="center"/>
         <w:rPr>
-          <w:rFonts w:ascii="TH SarabunPSK" w:hAnsi="TH SarabunPSK" w:cs="TH SarabunPSK"/>
+          <w:rFonts w:ascii="TH SarabunPSK" w:hAnsi="TH SarabunPSK" w:cs="TH SarabunPSK" w:hint="cs"/>
           <w:sz w:val="32"/>
           <w:szCs w:val="32"/>
         </w:rPr>
@@ -1912,10 +1788,10 @@
           <w:noProof/>
         </w:rPr>
         <w:drawing>
-          <wp:inline distT="0" distB="0" distL="0" distR="0" wp14:anchorId="7AEDF3C7" wp14:editId="7D97BAAE">
-            <wp:extent cx="2735576" cy="2771775"/>
-            <wp:effectExtent l="0" t="0" r="8255" b="0"/>
-            <wp:docPr id="7" name="Picture 7"/>
+          <wp:inline distT="0" distB="0" distL="0" distR="0" wp14:anchorId="4D423E34" wp14:editId="083557F4">
+            <wp:extent cx="3617843" cy="1272299"/>
+            <wp:effectExtent l="0" t="0" r="1905" b="4445"/>
+            <wp:docPr id="3" name="Picture 3"/>
             <wp:cNvGraphicFramePr>
               <a:graphicFrameLocks xmlns:a="http://schemas.openxmlformats.org/drawingml/2006/main" noChangeAspect="1"/>
             </wp:cNvGraphicFramePr>
@@ -1923,23 +1799,36 @@
               <a:graphicData uri="http://schemas.openxmlformats.org/drawingml/2006/picture">
                 <pic:pic xmlns:pic="http://schemas.openxmlformats.org/drawingml/2006/picture">
                   <pic:nvPicPr>
-                    <pic:cNvPr id="1" name=""/>
-                    <pic:cNvPicPr/>
+                    <pic:cNvPr id="0" name="Picture 6"/>
+                    <pic:cNvPicPr>
+                      <a:picLocks noChangeAspect="1" noChangeArrowheads="1"/>
+                    </pic:cNvPicPr>
                   </pic:nvPicPr>
                   <pic:blipFill>
-                    <a:blip r:embed="rId11"/>
+                    <a:blip r:embed="rId11" cstate="print">
+                      <a:extLst>
+                        <a:ext uri="{28A0092B-C50C-407E-A947-70E740481C1C}">
+                          <a14:useLocalDpi xmlns:a14="http://schemas.microsoft.com/office/drawing/2010/main" val="0"/>
+                        </a:ext>
+                      </a:extLst>
+                    </a:blip>
+                    <a:srcRect/>
                     <a:stretch>
                       <a:fillRect/>
                     </a:stretch>
                   </pic:blipFill>
-                  <pic:spPr>
+                  <pic:spPr bwMode="auto">
                     <a:xfrm>
                       <a:off x="0" y="0"/>
-                      <a:ext cx="2751324" cy="2787731"/>
+                      <a:ext cx="3641787" cy="1280720"/>
                     </a:xfrm>
                     <a:prstGeom prst="rect">
                       <a:avLst/>
                     </a:prstGeom>
+                    <a:noFill/>
+                    <a:ln>
+                      <a:noFill/>
+                    </a:ln>
                   </pic:spPr>
                 </pic:pic>
               </a:graphicData>
@@ -1951,20 +1840,178 @@
     <w:p>
       <w:pPr>
         <w:spacing w:after="0"/>
-        <w:ind w:firstLine="720"/>
-        <w:rPr>
-          <w:rFonts w:ascii="TH SarabunPSK" w:hAnsi="TH SarabunPSK" w:cs="TH SarabunPSK"/>
-          <w:sz w:val="32"/>
-          <w:szCs w:val="32"/>
-        </w:rPr>
-      </w:pPr>
-      <w:r>
-        <w:rPr>
-          <w:rFonts w:ascii="TH SarabunPSK" w:hAnsi="TH SarabunPSK" w:cs="TH SarabunPSK"/>
-          <w:sz w:val="32"/>
-          <w:szCs w:val="32"/>
-        </w:rPr>
-        <w:t xml:space="preserve">3.3 </w:t>
+        <w:rPr>
+          <w:rFonts w:ascii="TH SarabunPSK" w:hAnsi="TH SarabunPSK" w:cs="TH SarabunPSK"/>
+          <w:sz w:val="32"/>
+          <w:szCs w:val="32"/>
+        </w:rPr>
+      </w:pPr>
+    </w:p>
+    <w:p>
+      <w:pPr>
+        <w:spacing w:after="0"/>
+        <w:rPr>
+          <w:rFonts w:ascii="TH SarabunPSK" w:hAnsi="TH SarabunPSK" w:cs="TH SarabunPSK"/>
+          <w:sz w:val="32"/>
+          <w:szCs w:val="32"/>
+        </w:rPr>
+      </w:pPr>
+      <w:r>
+        <w:rPr>
+          <w:rFonts w:ascii="TH SarabunPSK" w:hAnsi="TH SarabunPSK" w:cs="TH SarabunPSK" w:hint="cs"/>
+          <w:sz w:val="32"/>
+          <w:szCs w:val="32"/>
+          <w:cs/>
+        </w:rPr>
+        <w:t>3. การใช้งานโปรแกรม</w:t>
+      </w:r>
+      <w:r>
+        <w:t xml:space="preserve"> </w:t>
+      </w:r>
+      <w:proofErr w:type="spellStart"/>
+      <w:r>
+        <w:rPr>
+          <w:rFonts w:ascii="TH SarabunPSK" w:hAnsi="TH SarabunPSK" w:cs="TH SarabunPSK"/>
+          <w:sz w:val="32"/>
+          <w:szCs w:val="32"/>
+        </w:rPr>
+        <w:t>asset_group.ipynb</w:t>
+      </w:r>
+      <w:proofErr w:type="spellEnd"/>
+    </w:p>
+    <w:p>
+      <w:pPr>
+        <w:spacing w:after="0"/>
+        <w:rPr>
+          <w:rFonts w:ascii="TH SarabunPSK" w:hAnsi="TH SarabunPSK" w:cs="TH SarabunPSK"/>
+          <w:sz w:val="32"/>
+          <w:szCs w:val="32"/>
+          <w:cs/>
+        </w:rPr>
+      </w:pPr>
+      <w:r>
+        <w:rPr>
+          <w:rFonts w:ascii="TH SarabunPSK" w:hAnsi="TH SarabunPSK" w:cs="TH SarabunPSK"/>
+          <w:sz w:val="32"/>
+          <w:szCs w:val="32"/>
+          <w:cs/>
+        </w:rPr>
+        <w:tab/>
+      </w:r>
+      <w:r>
+        <w:rPr>
+          <w:rFonts w:ascii="TH SarabunPSK" w:hAnsi="TH SarabunPSK" w:cs="TH SarabunPSK" w:hint="cs"/>
+          <w:sz w:val="32"/>
+          <w:szCs w:val="32"/>
+          <w:cs/>
+        </w:rPr>
+        <w:t>หลังจากจัดเตรียมไฟล์</w:t>
+      </w:r>
+      <w:r>
+        <w:rPr>
+          <w:rFonts w:ascii="TH SarabunPSK" w:hAnsi="TH SarabunPSK" w:cs="TH SarabunPSK" w:hint="cs"/>
+          <w:sz w:val="32"/>
+          <w:szCs w:val="32"/>
+          <w:cs/>
+        </w:rPr>
+        <w:t xml:space="preserve">ทั้งหมดแล้วผู้ใช้สามารถเข้าใช้โปรแกรมได้ผ่าน </w:t>
+      </w:r>
+      <w:r>
+        <w:rPr>
+          <w:rFonts w:ascii="TH SarabunPSK" w:hAnsi="TH SarabunPSK" w:cs="TH SarabunPSK"/>
+          <w:sz w:val="32"/>
+          <w:szCs w:val="32"/>
+        </w:rPr>
+        <w:t>Visual Studio Code</w:t>
+      </w:r>
+      <w:r>
+        <w:rPr>
+          <w:rFonts w:ascii="TH SarabunPSK" w:hAnsi="TH SarabunPSK" w:cs="TH SarabunPSK"/>
+          <w:sz w:val="32"/>
+          <w:szCs w:val="32"/>
+        </w:rPr>
+        <w:t xml:space="preserve"> </w:t>
+      </w:r>
+      <w:r>
+        <w:rPr>
+          <w:rFonts w:ascii="TH SarabunPSK" w:hAnsi="TH SarabunPSK" w:cs="TH SarabunPSK" w:hint="cs"/>
+          <w:sz w:val="32"/>
+          <w:szCs w:val="32"/>
+          <w:cs/>
+        </w:rPr>
+        <w:t>ตามขั้นตอน ดังนี้</w:t>
+      </w:r>
+    </w:p>
+    <w:p>
+      <w:pPr>
+        <w:spacing w:after="0"/>
+        <w:rPr>
+          <w:rFonts w:ascii="TH SarabunPSK" w:hAnsi="TH SarabunPSK" w:cs="TH SarabunPSK"/>
+          <w:sz w:val="32"/>
+          <w:szCs w:val="32"/>
+        </w:rPr>
+      </w:pPr>
+      <w:r>
+        <w:rPr>
+          <w:rFonts w:ascii="TH SarabunPSK" w:hAnsi="TH SarabunPSK" w:cs="TH SarabunPSK"/>
+          <w:sz w:val="32"/>
+          <w:szCs w:val="32"/>
+        </w:rPr>
+        <w:tab/>
+        <w:t xml:space="preserve">3.1 </w:t>
+      </w:r>
+      <w:r>
+        <w:rPr>
+          <w:rFonts w:ascii="TH SarabunPSK" w:hAnsi="TH SarabunPSK" w:cs="TH SarabunPSK" w:hint="cs"/>
+          <w:sz w:val="32"/>
+          <w:szCs w:val="32"/>
+          <w:cs/>
+        </w:rPr>
+        <w:t xml:space="preserve">เปิดโปรแกรม </w:t>
+      </w:r>
+      <w:r>
+        <w:rPr>
+          <w:rFonts w:ascii="TH SarabunPSK" w:hAnsi="TH SarabunPSK" w:cs="TH SarabunPSK"/>
+          <w:sz w:val="32"/>
+          <w:szCs w:val="32"/>
+        </w:rPr>
+        <w:t>Visual Studio Code</w:t>
+      </w:r>
+    </w:p>
+    <w:p>
+      <w:pPr>
+        <w:spacing w:after="0"/>
+        <w:rPr>
+          <w:rFonts w:ascii="TH SarabunPSK" w:hAnsi="TH SarabunPSK" w:cs="TH SarabunPSK"/>
+          <w:sz w:val="32"/>
+          <w:szCs w:val="32"/>
+        </w:rPr>
+      </w:pPr>
+      <w:r>
+        <w:rPr>
+          <w:rFonts w:ascii="TH SarabunPSK" w:hAnsi="TH SarabunPSK" w:cs="TH SarabunPSK"/>
+          <w:sz w:val="32"/>
+          <w:szCs w:val="32"/>
+        </w:rPr>
+        <w:tab/>
+        <w:t xml:space="preserve">3.2 </w:t>
+      </w:r>
+      <w:r>
+        <w:rPr>
+          <w:rFonts w:ascii="TH SarabunPSK" w:hAnsi="TH SarabunPSK" w:cs="TH SarabunPSK" w:hint="cs"/>
+          <w:sz w:val="32"/>
+          <w:szCs w:val="32"/>
+          <w:cs/>
+        </w:rPr>
+        <w:t xml:space="preserve">ที่ </w:t>
+      </w:r>
+      <w:r>
+        <w:rPr>
+          <w:rFonts w:ascii="TH SarabunPSK" w:hAnsi="TH SarabunPSK" w:cs="TH SarabunPSK"/>
+          <w:sz w:val="32"/>
+          <w:szCs w:val="32"/>
+        </w:rPr>
+        <w:t xml:space="preserve">menu bar </w:t>
       </w:r>
       <w:r>
         <w:rPr>
@@ -1981,48 +2028,12 @@
           <w:sz w:val="32"/>
           <w:szCs w:val="32"/>
         </w:rPr>
-        <w:t>Folder “</w:t>
-      </w:r>
-      <w:proofErr w:type="spellStart"/>
-      <w:r>
-        <w:rPr>
-          <w:rFonts w:ascii="TH SarabunPSK" w:hAnsi="TH SarabunPSK" w:cs="TH SarabunPSK"/>
-          <w:sz w:val="32"/>
-          <w:szCs w:val="32"/>
-        </w:rPr>
-        <w:t>asset_group</w:t>
-      </w:r>
-      <w:proofErr w:type="spellEnd"/>
-      <w:r>
-        <w:rPr>
-          <w:rFonts w:ascii="TH SarabunPSK" w:hAnsi="TH SarabunPSK" w:cs="TH SarabunPSK"/>
-          <w:sz w:val="32"/>
-          <w:szCs w:val="32"/>
-        </w:rPr>
-        <w:t xml:space="preserve">” </w:t>
-      </w:r>
-      <w:r>
-        <w:rPr>
-          <w:rFonts w:ascii="TH SarabunPSK" w:hAnsi="TH SarabunPSK" w:cs="TH SarabunPSK" w:hint="cs"/>
-          <w:sz w:val="32"/>
-          <w:szCs w:val="32"/>
-          <w:cs/>
-        </w:rPr>
-        <w:t xml:space="preserve">แล้วกด </w:t>
-      </w:r>
-      <w:r>
-        <w:rPr>
-          <w:rFonts w:ascii="TH SarabunPSK" w:hAnsi="TH SarabunPSK" w:cs="TH SarabunPSK"/>
-          <w:sz w:val="32"/>
-          <w:szCs w:val="32"/>
-        </w:rPr>
-        <w:t>Select Folder</w:t>
+        <w:t>File &gt; Open Folder</w:t>
       </w:r>
     </w:p>
     <w:p>
       <w:pPr>
         <w:spacing w:after="120"/>
-        <w:ind w:firstLine="720"/>
         <w:jc w:val="center"/>
         <w:rPr>
           <w:rFonts w:ascii="TH SarabunPSK" w:hAnsi="TH SarabunPSK" w:cs="TH SarabunPSK"/>
@@ -2035,10 +2046,10 @@
           <w:noProof/>
         </w:rPr>
         <w:drawing>
-          <wp:inline distT="0" distB="0" distL="0" distR="0" wp14:anchorId="62513827" wp14:editId="69BAB959">
-            <wp:extent cx="3155762" cy="1771650"/>
-            <wp:effectExtent l="0" t="0" r="6985" b="0"/>
-            <wp:docPr id="8" name="Picture 8"/>
+          <wp:inline distT="0" distB="0" distL="0" distR="0" wp14:anchorId="7AEDF3C7" wp14:editId="7D97BAAE">
+            <wp:extent cx="2735576" cy="2771775"/>
+            <wp:effectExtent l="0" t="0" r="8255" b="0"/>
+            <wp:docPr id="7" name="Picture 7"/>
             <wp:cNvGraphicFramePr>
               <a:graphicFrameLocks xmlns:a="http://schemas.openxmlformats.org/drawingml/2006/main" noChangeAspect="1"/>
             </wp:cNvGraphicFramePr>
@@ -2058,7 +2069,7 @@
                   <pic:spPr>
                     <a:xfrm>
                       <a:off x="0" y="0"/>
-                      <a:ext cx="3209222" cy="1801662"/>
+                      <a:ext cx="2751324" cy="2787731"/>
                     </a:xfrm>
                     <a:prstGeom prst="rect">
                       <a:avLst/>
@@ -2081,6 +2092,17 @@
           <w:szCs w:val="32"/>
         </w:rPr>
       </w:pPr>
+    </w:p>
+    <w:p>
+      <w:pPr>
+        <w:spacing w:after="0"/>
+        <w:ind w:firstLine="720"/>
+        <w:rPr>
+          <w:rFonts w:ascii="TH SarabunPSK" w:hAnsi="TH SarabunPSK" w:cs="TH SarabunPSK"/>
+          <w:sz w:val="32"/>
+          <w:szCs w:val="32"/>
+        </w:rPr>
+      </w:pPr>
       <w:r>
         <w:rPr>
           <w:rFonts w:ascii="TH SarabunPSK" w:hAnsi="TH SarabunPSK" w:cs="TH SarabunPSK"/>
@@ -2088,16 +2110,24 @@
           <w:szCs w:val="32"/>
         </w:rPr>
         <w:lastRenderedPageBreak/>
-        <w:t xml:space="preserve">3.4 </w:t>
-      </w:r>
-      <w:r>
-        <w:rPr>
-          <w:rFonts w:ascii="TH SarabunPSK" w:hAnsi="TH SarabunPSK" w:cs="TH SarabunPSK" w:hint="cs"/>
-          <w:sz w:val="32"/>
-          <w:szCs w:val="32"/>
-          <w:cs/>
-        </w:rPr>
-        <w:t xml:space="preserve">เลือกไฟล์ </w:t>
+        <w:t xml:space="preserve">3.3 </w:t>
+      </w:r>
+      <w:r>
+        <w:rPr>
+          <w:rFonts w:ascii="TH SarabunPSK" w:hAnsi="TH SarabunPSK" w:cs="TH SarabunPSK" w:hint="cs"/>
+          <w:sz w:val="32"/>
+          <w:szCs w:val="32"/>
+          <w:cs/>
+        </w:rPr>
+        <w:t xml:space="preserve">เลือก </w:t>
+      </w:r>
+      <w:r>
+        <w:rPr>
+          <w:rFonts w:ascii="TH SarabunPSK" w:hAnsi="TH SarabunPSK" w:cs="TH SarabunPSK"/>
+          <w:sz w:val="32"/>
+          <w:szCs w:val="32"/>
+        </w:rPr>
+        <w:t>Folder “</w:t>
       </w:r>
       <w:proofErr w:type="spellStart"/>
       <w:r>
@@ -2106,43 +2136,33 @@
           <w:sz w:val="32"/>
           <w:szCs w:val="32"/>
         </w:rPr>
-        <w:t>asset_</w:t>
-      </w:r>
-      <w:proofErr w:type="gramStart"/>
-      <w:r>
-        <w:rPr>
-          <w:rFonts w:ascii="TH SarabunPSK" w:hAnsi="TH SarabunPSK" w:cs="TH SarabunPSK"/>
-          <w:sz w:val="32"/>
-          <w:szCs w:val="32"/>
-        </w:rPr>
-        <w:t>group.ipynb</w:t>
+        <w:t>asset_group</w:t>
       </w:r>
       <w:proofErr w:type="spellEnd"/>
-      <w:proofErr w:type="gramEnd"/>
-      <w:r>
-        <w:rPr>
-          <w:rFonts w:ascii="TH SarabunPSK" w:hAnsi="TH SarabunPSK" w:cs="TH SarabunPSK"/>
-          <w:sz w:val="32"/>
-          <w:szCs w:val="32"/>
-        </w:rPr>
-        <w:t xml:space="preserve"> </w:t>
-      </w:r>
-      <w:r>
-        <w:rPr>
-          <w:rFonts w:ascii="TH SarabunPSK" w:hAnsi="TH SarabunPSK" w:cs="TH SarabunPSK" w:hint="cs"/>
-          <w:sz w:val="32"/>
-          <w:szCs w:val="32"/>
-          <w:cs/>
-        </w:rPr>
-        <w:t xml:space="preserve">แล้วกดปุ่ม </w:t>
-      </w:r>
-      <w:r>
-        <w:rPr>
-          <w:rFonts w:ascii="TH SarabunPSK" w:hAnsi="TH SarabunPSK" w:cs="TH SarabunPSK"/>
-          <w:sz w:val="32"/>
-          <w:szCs w:val="32"/>
-        </w:rPr>
-        <w:t>Run All</w:t>
+      <w:r>
+        <w:rPr>
+          <w:rFonts w:ascii="TH SarabunPSK" w:hAnsi="TH SarabunPSK" w:cs="TH SarabunPSK"/>
+          <w:sz w:val="32"/>
+          <w:szCs w:val="32"/>
+        </w:rPr>
+        <w:t xml:space="preserve">” </w:t>
+      </w:r>
+      <w:r>
+        <w:rPr>
+          <w:rFonts w:ascii="TH SarabunPSK" w:hAnsi="TH SarabunPSK" w:cs="TH SarabunPSK" w:hint="cs"/>
+          <w:sz w:val="32"/>
+          <w:szCs w:val="32"/>
+          <w:cs/>
+        </w:rPr>
+        <w:t xml:space="preserve">แล้วกด </w:t>
+      </w:r>
+      <w:r>
+        <w:rPr>
+          <w:rFonts w:ascii="TH SarabunPSK" w:hAnsi="TH SarabunPSK" w:cs="TH SarabunPSK"/>
+          <w:sz w:val="32"/>
+          <w:szCs w:val="32"/>
+        </w:rPr>
+        <w:t>Select Folder</w:t>
       </w:r>
     </w:p>
     <w:p>
@@ -2161,10 +2181,10 @@
           <w:noProof/>
         </w:rPr>
         <w:drawing>
-          <wp:inline distT="0" distB="0" distL="0" distR="0" wp14:anchorId="479B3D82" wp14:editId="33FC9970">
-            <wp:extent cx="4267200" cy="1471891"/>
-            <wp:effectExtent l="0" t="0" r="0" b="0"/>
-            <wp:docPr id="9" name="Picture 9"/>
+          <wp:inline distT="0" distB="0" distL="0" distR="0" wp14:anchorId="62513827" wp14:editId="68F98DF9">
+            <wp:extent cx="2878372" cy="1615923"/>
+            <wp:effectExtent l="0" t="0" r="0" b="3810"/>
+            <wp:docPr id="8" name="Picture 8"/>
             <wp:cNvGraphicFramePr>
               <a:graphicFrameLocks xmlns:a="http://schemas.openxmlformats.org/drawingml/2006/main" noChangeAspect="1"/>
             </wp:cNvGraphicFramePr>
@@ -2184,7 +2204,7 @@
                   <pic:spPr>
                     <a:xfrm>
                       <a:off x="0" y="0"/>
-                      <a:ext cx="4288207" cy="1479137"/>
+                      <a:ext cx="2931124" cy="1645538"/>
                     </a:xfrm>
                     <a:prstGeom prst="rect">
                       <a:avLst/>
@@ -2200,100 +2220,83 @@
     <w:p>
       <w:pPr>
         <w:spacing w:after="0"/>
-        <w:ind w:left="720"/>
-        <w:rPr>
-          <w:rFonts w:ascii="TH SarabunPSK" w:hAnsi="TH SarabunPSK" w:cs="TH SarabunPSK"/>
-          <w:sz w:val="32"/>
-          <w:szCs w:val="32"/>
-        </w:rPr>
-      </w:pPr>
-    </w:p>
-    <w:p>
-      <w:pPr>
-        <w:spacing w:after="0"/>
-        <w:ind w:left="720"/>
-        <w:rPr>
-          <w:rFonts w:ascii="TH SarabunPSK" w:hAnsi="TH SarabunPSK" w:cs="TH SarabunPSK"/>
-          <w:sz w:val="32"/>
-          <w:szCs w:val="32"/>
-        </w:rPr>
-      </w:pPr>
-      <w:r>
-        <w:rPr>
-          <w:rFonts w:ascii="TH SarabunPSK" w:hAnsi="TH SarabunPSK" w:cs="TH SarabunPSK"/>
-          <w:sz w:val="32"/>
-          <w:szCs w:val="32"/>
-        </w:rPr>
-        <w:t xml:space="preserve">3.5 </w:t>
-      </w:r>
-      <w:r>
-        <w:rPr>
-          <w:rFonts w:ascii="TH SarabunPSK" w:hAnsi="TH SarabunPSK" w:cs="TH SarabunPSK" w:hint="cs"/>
-          <w:sz w:val="32"/>
-          <w:szCs w:val="32"/>
-          <w:cs/>
-        </w:rPr>
-        <w:t xml:space="preserve">หากเปิดโปรแกรมครั้งแรก </w:t>
-      </w:r>
-      <w:r>
-        <w:rPr>
-          <w:rFonts w:ascii="TH SarabunPSK" w:hAnsi="TH SarabunPSK" w:cs="TH SarabunPSK"/>
-          <w:sz w:val="32"/>
-          <w:szCs w:val="32"/>
-        </w:rPr>
-        <w:t xml:space="preserve">Visual Studio Code </w:t>
-      </w:r>
-      <w:r>
-        <w:rPr>
-          <w:rFonts w:ascii="TH SarabunPSK" w:hAnsi="TH SarabunPSK" w:cs="TH SarabunPSK" w:hint="cs"/>
-          <w:sz w:val="32"/>
-          <w:szCs w:val="32"/>
-          <w:cs/>
-        </w:rPr>
-        <w:t xml:space="preserve">จะแสดง </w:t>
-      </w:r>
-      <w:r>
-        <w:rPr>
-          <w:rFonts w:ascii="TH SarabunPSK" w:hAnsi="TH SarabunPSK" w:cs="TH SarabunPSK"/>
-          <w:sz w:val="32"/>
-          <w:szCs w:val="32"/>
-        </w:rPr>
-        <w:t xml:space="preserve">Dialog </w:t>
-      </w:r>
-      <w:r>
-        <w:rPr>
-          <w:rFonts w:ascii="TH SarabunPSK" w:hAnsi="TH SarabunPSK" w:cs="TH SarabunPSK" w:hint="cs"/>
-          <w:sz w:val="32"/>
-          <w:szCs w:val="32"/>
-          <w:cs/>
-        </w:rPr>
-        <w:t xml:space="preserve">ให้เลือก </w:t>
-      </w:r>
-      <w:r>
-        <w:rPr>
-          <w:rFonts w:ascii="TH SarabunPSK" w:hAnsi="TH SarabunPSK" w:cs="TH SarabunPSK"/>
-          <w:sz w:val="32"/>
-          <w:szCs w:val="32"/>
-        </w:rPr>
-        <w:t xml:space="preserve">Kernel </w:t>
-      </w:r>
-      <w:r>
-        <w:rPr>
-          <w:rFonts w:ascii="TH SarabunPSK" w:hAnsi="TH SarabunPSK" w:cs="TH SarabunPSK" w:hint="cs"/>
-          <w:sz w:val="32"/>
-          <w:szCs w:val="32"/>
-          <w:cs/>
-        </w:rPr>
-        <w:t>ตามภาพ</w:t>
-      </w:r>
-    </w:p>
-    <w:p>
-      <w:pPr>
-        <w:spacing w:after="0"/>
-        <w:ind w:left="720"/>
+        <w:ind w:firstLine="720"/>
+        <w:rPr>
+          <w:rFonts w:ascii="TH SarabunPSK" w:hAnsi="TH SarabunPSK" w:cs="TH SarabunPSK"/>
+          <w:sz w:val="32"/>
+          <w:szCs w:val="32"/>
+        </w:rPr>
+      </w:pPr>
+      <w:r>
+        <w:rPr>
+          <w:rFonts w:ascii="TH SarabunPSK" w:hAnsi="TH SarabunPSK" w:cs="TH SarabunPSK"/>
+          <w:sz w:val="32"/>
+          <w:szCs w:val="32"/>
+        </w:rPr>
+        <w:t xml:space="preserve">3.4 </w:t>
+      </w:r>
+      <w:r>
+        <w:rPr>
+          <w:rFonts w:ascii="TH SarabunPSK" w:hAnsi="TH SarabunPSK" w:cs="TH SarabunPSK" w:hint="cs"/>
+          <w:sz w:val="32"/>
+          <w:szCs w:val="32"/>
+          <w:cs/>
+        </w:rPr>
+        <w:t xml:space="preserve">เลือกไฟล์ </w:t>
+      </w:r>
+      <w:proofErr w:type="spellStart"/>
+      <w:r>
+        <w:rPr>
+          <w:rFonts w:ascii="TH SarabunPSK" w:hAnsi="TH SarabunPSK" w:cs="TH SarabunPSK"/>
+          <w:sz w:val="32"/>
+          <w:szCs w:val="32"/>
+        </w:rPr>
+        <w:t>asset_</w:t>
+      </w:r>
+      <w:proofErr w:type="gramStart"/>
+      <w:r>
+        <w:rPr>
+          <w:rFonts w:ascii="TH SarabunPSK" w:hAnsi="TH SarabunPSK" w:cs="TH SarabunPSK"/>
+          <w:sz w:val="32"/>
+          <w:szCs w:val="32"/>
+        </w:rPr>
+        <w:t>group.ipynb</w:t>
+      </w:r>
+      <w:proofErr w:type="spellEnd"/>
+      <w:proofErr w:type="gramEnd"/>
+      <w:r>
+        <w:rPr>
+          <w:rFonts w:ascii="TH SarabunPSK" w:hAnsi="TH SarabunPSK" w:cs="TH SarabunPSK"/>
+          <w:sz w:val="32"/>
+          <w:szCs w:val="32"/>
+        </w:rPr>
+        <w:t xml:space="preserve"> </w:t>
+      </w:r>
+      <w:r>
+        <w:rPr>
+          <w:rFonts w:ascii="TH SarabunPSK" w:hAnsi="TH SarabunPSK" w:cs="TH SarabunPSK" w:hint="cs"/>
+          <w:sz w:val="32"/>
+          <w:szCs w:val="32"/>
+          <w:cs/>
+        </w:rPr>
+        <w:t xml:space="preserve">แล้วกดปุ่ม </w:t>
+      </w:r>
+      <w:r>
+        <w:rPr>
+          <w:rFonts w:ascii="TH SarabunPSK" w:hAnsi="TH SarabunPSK" w:cs="TH SarabunPSK"/>
+          <w:sz w:val="32"/>
+          <w:szCs w:val="32"/>
+        </w:rPr>
+        <w:t>Run All</w:t>
+      </w:r>
+    </w:p>
+    <w:p>
+      <w:pPr>
+        <w:spacing w:after="120"/>
+        <w:ind w:firstLine="720"/>
         <w:jc w:val="center"/>
         <w:rPr>
-          <w:rFonts w:ascii="TH SarabunPSK" w:hAnsi="TH SarabunPSK" w:cs="TH SarabunPSK"/>
+          <w:rFonts w:ascii="TH SarabunPSK" w:hAnsi="TH SarabunPSK" w:cs="TH SarabunPSK" w:hint="cs"/>
           <w:sz w:val="32"/>
           <w:szCs w:val="32"/>
         </w:rPr>
@@ -2303,10 +2306,10 @@
           <w:noProof/>
         </w:rPr>
         <w:drawing>
-          <wp:inline distT="0" distB="0" distL="0" distR="0" wp14:anchorId="2A536690" wp14:editId="54530916">
-            <wp:extent cx="4543425" cy="1216540"/>
-            <wp:effectExtent l="0" t="0" r="0" b="3175"/>
-            <wp:docPr id="10" name="Picture 10"/>
+          <wp:inline distT="0" distB="0" distL="0" distR="0" wp14:anchorId="479B3D82" wp14:editId="174F30FE">
+            <wp:extent cx="3703955" cy="1277610"/>
+            <wp:effectExtent l="0" t="0" r="0" b="0"/>
+            <wp:docPr id="9" name="Picture 9"/>
             <wp:cNvGraphicFramePr>
               <a:graphicFrameLocks xmlns:a="http://schemas.openxmlformats.org/drawingml/2006/main" noChangeAspect="1"/>
             </wp:cNvGraphicFramePr>
@@ -2326,7 +2329,7 @@
                   <pic:spPr>
                     <a:xfrm>
                       <a:off x="0" y="0"/>
-                      <a:ext cx="4573726" cy="1224653"/>
+                      <a:ext cx="3738393" cy="1289489"/>
                     </a:xfrm>
                     <a:prstGeom prst="rect">
                       <a:avLst/>
@@ -2341,7 +2344,86 @@
     </w:p>
     <w:p>
       <w:pPr>
-        <w:spacing w:after="120"/>
+        <w:spacing w:after="0"/>
+        <w:ind w:left="720"/>
+        <w:rPr>
+          <w:rFonts w:ascii="TH SarabunPSK" w:hAnsi="TH SarabunPSK" w:cs="TH SarabunPSK"/>
+          <w:sz w:val="32"/>
+          <w:szCs w:val="32"/>
+        </w:rPr>
+      </w:pPr>
+      <w:r>
+        <w:rPr>
+          <w:rFonts w:ascii="TH SarabunPSK" w:hAnsi="TH SarabunPSK" w:cs="TH SarabunPSK"/>
+          <w:sz w:val="32"/>
+          <w:szCs w:val="32"/>
+        </w:rPr>
+        <w:t xml:space="preserve">3.5 </w:t>
+      </w:r>
+      <w:r>
+        <w:rPr>
+          <w:rFonts w:ascii="TH SarabunPSK" w:hAnsi="TH SarabunPSK" w:cs="TH SarabunPSK" w:hint="cs"/>
+          <w:sz w:val="32"/>
+          <w:szCs w:val="32"/>
+          <w:cs/>
+        </w:rPr>
+        <w:t xml:space="preserve">หากเปิดโปรแกรมครั้งแรก </w:t>
+      </w:r>
+      <w:r>
+        <w:rPr>
+          <w:rFonts w:ascii="TH SarabunPSK" w:hAnsi="TH SarabunPSK" w:cs="TH SarabunPSK"/>
+          <w:sz w:val="32"/>
+          <w:szCs w:val="32"/>
+        </w:rPr>
+        <w:t xml:space="preserve">Visual Studio Code </w:t>
+      </w:r>
+      <w:r>
+        <w:rPr>
+          <w:rFonts w:ascii="TH SarabunPSK" w:hAnsi="TH SarabunPSK" w:cs="TH SarabunPSK" w:hint="cs"/>
+          <w:sz w:val="32"/>
+          <w:szCs w:val="32"/>
+          <w:cs/>
+        </w:rPr>
+        <w:t xml:space="preserve">จะแสดง </w:t>
+      </w:r>
+      <w:r>
+        <w:rPr>
+          <w:rFonts w:ascii="TH SarabunPSK" w:hAnsi="TH SarabunPSK" w:cs="TH SarabunPSK"/>
+          <w:sz w:val="32"/>
+          <w:szCs w:val="32"/>
+        </w:rPr>
+        <w:t xml:space="preserve">Dialog </w:t>
+      </w:r>
+      <w:r>
+        <w:rPr>
+          <w:rFonts w:ascii="TH SarabunPSK" w:hAnsi="TH SarabunPSK" w:cs="TH SarabunPSK" w:hint="cs"/>
+          <w:sz w:val="32"/>
+          <w:szCs w:val="32"/>
+          <w:cs/>
+        </w:rPr>
+        <w:t xml:space="preserve">ให้เลือก </w:t>
+      </w:r>
+      <w:r>
+        <w:rPr>
+          <w:rFonts w:ascii="TH SarabunPSK" w:hAnsi="TH SarabunPSK" w:cs="TH SarabunPSK"/>
+          <w:sz w:val="32"/>
+          <w:szCs w:val="32"/>
+        </w:rPr>
+        <w:t xml:space="preserve">Kernel </w:t>
+      </w:r>
+      <w:r>
+        <w:rPr>
+          <w:rFonts w:ascii="TH SarabunPSK" w:hAnsi="TH SarabunPSK" w:cs="TH SarabunPSK" w:hint="cs"/>
+          <w:sz w:val="32"/>
+          <w:szCs w:val="32"/>
+          <w:cs/>
+        </w:rPr>
+        <w:t>ตามภาพ</w:t>
+      </w:r>
+    </w:p>
+    <w:p>
+      <w:pPr>
+        <w:spacing w:after="0"/>
         <w:ind w:left="720"/>
         <w:jc w:val="center"/>
         <w:rPr>
@@ -2355,10 +2437,10 @@
           <w:noProof/>
         </w:rPr>
         <w:drawing>
-          <wp:inline distT="0" distB="0" distL="0" distR="0" wp14:anchorId="6474C209" wp14:editId="3354FEFE">
-            <wp:extent cx="4543425" cy="1236232"/>
-            <wp:effectExtent l="0" t="0" r="0" b="2540"/>
-            <wp:docPr id="11" name="Picture 11"/>
+          <wp:inline distT="0" distB="0" distL="0" distR="0" wp14:anchorId="2A536690" wp14:editId="239DD093">
+            <wp:extent cx="4125374" cy="1104603"/>
+            <wp:effectExtent l="0" t="0" r="0" b="635"/>
+            <wp:docPr id="10" name="Picture 10"/>
             <wp:cNvGraphicFramePr>
               <a:graphicFrameLocks xmlns:a="http://schemas.openxmlformats.org/drawingml/2006/main" noChangeAspect="1"/>
             </wp:cNvGraphicFramePr>
@@ -2378,7 +2460,7 @@
                   <pic:spPr>
                     <a:xfrm>
                       <a:off x="0" y="0"/>
-                      <a:ext cx="4592319" cy="1249536"/>
+                      <a:ext cx="4170593" cy="1116711"/>
                     </a:xfrm>
                     <a:prstGeom prst="rect">
                       <a:avLst/>
@@ -2393,62 +2475,7 @@
     </w:p>
     <w:p>
       <w:pPr>
-        <w:spacing w:after="0"/>
-        <w:ind w:left="720"/>
-        <w:rPr>
-          <w:rFonts w:ascii="TH SarabunPSK" w:hAnsi="TH SarabunPSK" w:cs="TH SarabunPSK"/>
-          <w:sz w:val="32"/>
-          <w:szCs w:val="32"/>
-        </w:rPr>
-      </w:pPr>
-      <w:r>
-        <w:rPr>
-          <w:rFonts w:ascii="TH SarabunPSK" w:hAnsi="TH SarabunPSK" w:cs="TH SarabunPSK" w:hint="cs"/>
-          <w:sz w:val="32"/>
-          <w:szCs w:val="32"/>
-          <w:cs/>
-        </w:rPr>
-        <w:t>3.6 รอจนกว่าโปรแกรมจะทำงานเสร็จ ใช้เวลาประมาณ 2 นาที</w:t>
-      </w:r>
-      <w:r>
-        <w:rPr>
-          <w:rFonts w:ascii="TH SarabunPSK" w:hAnsi="TH SarabunPSK" w:cs="TH SarabunPSK" w:hint="cs"/>
-          <w:sz w:val="32"/>
-          <w:szCs w:val="32"/>
-          <w:cs/>
-        </w:rPr>
-        <w:t xml:space="preserve"> </w:t>
-      </w:r>
-      <w:r>
-        <w:rPr>
-          <w:rFonts w:ascii="TH SarabunPSK" w:hAnsi="TH SarabunPSK" w:cs="TH SarabunPSK"/>
-          <w:sz w:val="32"/>
-          <w:szCs w:val="32"/>
-          <w:cs/>
-        </w:rPr>
-        <w:t>ผลลัพธ์</w:t>
-      </w:r>
-      <w:r>
-        <w:rPr>
-          <w:rFonts w:ascii="TH SarabunPSK" w:hAnsi="TH SarabunPSK" w:cs="TH SarabunPSK" w:hint="cs"/>
-          <w:sz w:val="32"/>
-          <w:szCs w:val="32"/>
-          <w:cs/>
-        </w:rPr>
-        <w:t xml:space="preserve">ทั้งหมดจะอยู่ใน </w:t>
-      </w:r>
-      <w:r>
-        <w:rPr>
-          <w:rFonts w:ascii="TH SarabunPSK" w:hAnsi="TH SarabunPSK" w:cs="TH SarabunPSK"/>
-          <w:sz w:val="32"/>
-          <w:szCs w:val="32"/>
-        </w:rPr>
-        <w:t>Folder “result”</w:t>
-      </w:r>
-    </w:p>
-    <w:p>
-      <w:pPr>
-        <w:spacing w:after="0"/>
+        <w:spacing w:after="120"/>
         <w:ind w:left="720"/>
         <w:jc w:val="center"/>
         <w:rPr>
@@ -2462,10 +2489,10 @@
           <w:noProof/>
         </w:rPr>
         <w:drawing>
-          <wp:inline distT="0" distB="0" distL="0" distR="0" wp14:anchorId="206EEBA9" wp14:editId="5A536545">
-            <wp:extent cx="2800000" cy="1323810"/>
-            <wp:effectExtent l="0" t="0" r="635" b="0"/>
-            <wp:docPr id="12" name="Picture 12"/>
+          <wp:inline distT="0" distB="0" distL="0" distR="0" wp14:anchorId="6474C209" wp14:editId="0FA24AF5">
+            <wp:extent cx="4125374" cy="1122484"/>
+            <wp:effectExtent l="0" t="0" r="0" b="1905"/>
+            <wp:docPr id="11" name="Picture 11"/>
             <wp:cNvGraphicFramePr>
               <a:graphicFrameLocks xmlns:a="http://schemas.openxmlformats.org/drawingml/2006/main" noChangeAspect="1"/>
             </wp:cNvGraphicFramePr>
@@ -2485,7 +2512,7 @@
                   <pic:spPr>
                     <a:xfrm>
                       <a:off x="0" y="0"/>
-                      <a:ext cx="2800000" cy="1323810"/>
+                      <a:ext cx="4197462" cy="1142099"/>
                     </a:xfrm>
                     <a:prstGeom prst="rect">
                       <a:avLst/>
@@ -2501,28 +2528,126 @@
     <w:p>
       <w:pPr>
         <w:spacing w:after="0"/>
-        <w:rPr>
-          <w:rFonts w:ascii="TH SarabunPSK" w:hAnsi="TH SarabunPSK" w:cs="TH SarabunPSK"/>
-          <w:sz w:val="32"/>
-          <w:szCs w:val="32"/>
-        </w:rPr>
-      </w:pPr>
-    </w:p>
-    <w:p>
-      <w:pPr>
-        <w:spacing w:after="0"/>
-        <w:rPr>
-          <w:rFonts w:ascii="TH SarabunPSK" w:hAnsi="TH SarabunPSK" w:cs="TH SarabunPSK"/>
-          <w:sz w:val="32"/>
-          <w:szCs w:val="32"/>
-        </w:rPr>
-      </w:pPr>
-      <w:r>
-        <w:rPr>
-          <w:rFonts w:ascii="TH SarabunPSK" w:hAnsi="TH SarabunPSK" w:cs="TH SarabunPSK"/>
-          <w:sz w:val="32"/>
-          <w:szCs w:val="32"/>
-        </w:rPr>
+        <w:ind w:left="720"/>
+        <w:rPr>
+          <w:rFonts w:ascii="TH SarabunPSK" w:hAnsi="TH SarabunPSK" w:cs="TH SarabunPSK"/>
+          <w:sz w:val="32"/>
+          <w:szCs w:val="32"/>
+        </w:rPr>
+      </w:pPr>
+      <w:r>
+        <w:rPr>
+          <w:rFonts w:ascii="TH SarabunPSK" w:hAnsi="TH SarabunPSK" w:cs="TH SarabunPSK" w:hint="cs"/>
+          <w:sz w:val="32"/>
+          <w:szCs w:val="32"/>
+          <w:cs/>
+        </w:rPr>
+        <w:t>3.6 รอจนกว่าโปรแกรมจะทำงานเสร็จ ใช้เวลาประมาณ 2 นาที</w:t>
+      </w:r>
+      <w:r>
+        <w:rPr>
+          <w:rFonts w:ascii="TH SarabunPSK" w:hAnsi="TH SarabunPSK" w:cs="TH SarabunPSK" w:hint="cs"/>
+          <w:sz w:val="32"/>
+          <w:szCs w:val="32"/>
+          <w:cs/>
+        </w:rPr>
+        <w:t xml:space="preserve"> </w:t>
+      </w:r>
+      <w:r>
+        <w:rPr>
+          <w:rFonts w:ascii="TH SarabunPSK" w:hAnsi="TH SarabunPSK" w:cs="TH SarabunPSK"/>
+          <w:sz w:val="32"/>
+          <w:szCs w:val="32"/>
+          <w:cs/>
+        </w:rPr>
+        <w:t>ผลลัพธ์</w:t>
+      </w:r>
+      <w:r>
+        <w:rPr>
+          <w:rFonts w:ascii="TH SarabunPSK" w:hAnsi="TH SarabunPSK" w:cs="TH SarabunPSK" w:hint="cs"/>
+          <w:sz w:val="32"/>
+          <w:szCs w:val="32"/>
+          <w:cs/>
+        </w:rPr>
+        <w:t xml:space="preserve">ทั้งหมดจะอยู่ใน </w:t>
+      </w:r>
+      <w:r>
+        <w:rPr>
+          <w:rFonts w:ascii="TH SarabunPSK" w:hAnsi="TH SarabunPSK" w:cs="TH SarabunPSK"/>
+          <w:sz w:val="32"/>
+          <w:szCs w:val="32"/>
+        </w:rPr>
+        <w:t>Folder “result”</w:t>
+      </w:r>
+    </w:p>
+    <w:p>
+      <w:pPr>
+        <w:spacing w:after="0"/>
+        <w:ind w:left="720"/>
+        <w:jc w:val="center"/>
+        <w:rPr>
+          <w:rFonts w:ascii="TH SarabunPSK" w:hAnsi="TH SarabunPSK" w:cs="TH SarabunPSK" w:hint="cs"/>
+          <w:sz w:val="32"/>
+          <w:szCs w:val="32"/>
+        </w:rPr>
+      </w:pPr>
+      <w:r>
+        <w:rPr>
+          <w:noProof/>
+        </w:rPr>
+        <w:drawing>
+          <wp:inline distT="0" distB="0" distL="0" distR="0" wp14:anchorId="206EEBA9" wp14:editId="0E0AC344">
+            <wp:extent cx="2210462" cy="1045083"/>
+            <wp:effectExtent l="0" t="0" r="0" b="3175"/>
+            <wp:docPr id="12" name="Picture 12"/>
+            <wp:cNvGraphicFramePr>
+              <a:graphicFrameLocks xmlns:a="http://schemas.openxmlformats.org/drawingml/2006/main" noChangeAspect="1"/>
+            </wp:cNvGraphicFramePr>
+            <a:graphic xmlns:a="http://schemas.openxmlformats.org/drawingml/2006/main">
+              <a:graphicData uri="http://schemas.openxmlformats.org/drawingml/2006/picture">
+                <pic:pic xmlns:pic="http://schemas.openxmlformats.org/drawingml/2006/picture">
+                  <pic:nvPicPr>
+                    <pic:cNvPr id="1" name=""/>
+                    <pic:cNvPicPr/>
+                  </pic:nvPicPr>
+                  <pic:blipFill>
+                    <a:blip r:embed="rId17"/>
+                    <a:stretch>
+                      <a:fillRect/>
+                    </a:stretch>
+                  </pic:blipFill>
+                  <pic:spPr>
+                    <a:xfrm>
+                      <a:off x="0" y="0"/>
+                      <a:ext cx="2218294" cy="1048786"/>
+                    </a:xfrm>
+                    <a:prstGeom prst="rect">
+                      <a:avLst/>
+                    </a:prstGeom>
+                  </pic:spPr>
+                </pic:pic>
+              </a:graphicData>
+            </a:graphic>
+          </wp:inline>
+        </w:drawing>
+      </w:r>
+    </w:p>
+    <w:p>
+      <w:pPr>
+        <w:spacing w:after="0"/>
+        <w:rPr>
+          <w:rFonts w:ascii="TH SarabunPSK" w:hAnsi="TH SarabunPSK" w:cs="TH SarabunPSK"/>
+          <w:sz w:val="32"/>
+          <w:szCs w:val="32"/>
+        </w:rPr>
+      </w:pPr>
+      <w:r>
+        <w:rPr>
+          <w:rFonts w:ascii="TH SarabunPSK" w:hAnsi="TH SarabunPSK" w:cs="TH SarabunPSK"/>
+          <w:sz w:val="32"/>
+          <w:szCs w:val="32"/>
+        </w:rPr>
+        <w:lastRenderedPageBreak/>
         <w:t xml:space="preserve">4. </w:t>
       </w:r>
       <w:r>
@@ -2620,7 +2745,7 @@
         </w:rPr>
         <w:tab/>
       </w:r>
-      <w:hyperlink r:id="rId17" w:history="1">
+      <w:hyperlink r:id="rId18" w:history="1">
         <w:r>
           <w:rPr>
             <w:rStyle w:val="Hyperlink"/>
@@ -2653,11 +2778,10 @@
           <w:szCs w:val="32"/>
           <w:u w:val="single"/>
         </w:rPr>
-        <w:lastRenderedPageBreak/>
         <w:drawing>
-          <wp:inline distT="0" distB="0" distL="0" distR="0" wp14:anchorId="2A2196B6" wp14:editId="54A362F7">
-            <wp:extent cx="4549648" cy="8524875"/>
-            <wp:effectExtent l="0" t="0" r="3810" b="0"/>
+          <wp:inline distT="0" distB="0" distL="0" distR="0" wp14:anchorId="2A2196B6" wp14:editId="65ED6376">
+            <wp:extent cx="3971952" cy="7442420"/>
+            <wp:effectExtent l="0" t="0" r="0" b="6350"/>
             <wp:docPr id="14" name="Picture 14"/>
             <wp:cNvGraphicFramePr>
               <a:graphicFrameLocks xmlns:a="http://schemas.openxmlformats.org/drawingml/2006/main" noChangeAspect="1"/>
@@ -2670,7 +2794,7 @@
                     <pic:cNvPicPr/>
                   </pic:nvPicPr>
                   <pic:blipFill>
-                    <a:blip r:embed="rId18" cstate="print">
+                    <a:blip r:embed="rId19" cstate="print">
                       <a:extLst>
                         <a:ext uri="{28A0092B-C50C-407E-A947-70E740481C1C}">
                           <a14:useLocalDpi xmlns:a14="http://schemas.microsoft.com/office/drawing/2010/main" val="0"/>
@@ -2684,7 +2808,7 @@
                   <pic:spPr>
                     <a:xfrm>
                       <a:off x="0" y="0"/>
-                      <a:ext cx="4553150" cy="8531438"/>
+                      <a:ext cx="3987676" cy="7471883"/>
                     </a:xfrm>
                     <a:prstGeom prst="rect">
                       <a:avLst/>
@@ -3231,7 +3355,6 @@
   <w:style w:type="character" w:default="1" w:styleId="DefaultParagraphFont">
     <w:name w:val="Default Paragraph Font"/>
     <w:uiPriority w:val="1"/>
-    <w:semiHidden/>
     <w:unhideWhenUsed/>
   </w:style>
   <w:style w:type="table" w:default="1" w:styleId="TableNormal">

</xml_diff>